<commit_message>
sprawko do dokonczenia sa testy
</commit_message>
<xml_diff>
--- a/sprawozdanie.docx
+++ b/sprawozdanie.docx
@@ -880,26 +880,75 @@
         </w:rPr>
         <w:t>d</w:t>
       </w:r>
-      <w:bookmarkStart w:id="0" w:name="_GoBack"/>
-      <w:bookmarkEnd w:id="0"/>
-      <w:r>
-        <w:rPr>
-          <w:rFonts w:cstheme="minorHAnsi"/>
-          <w:sz w:val="32"/>
-          <w:szCs w:val="32"/>
-        </w:rPr>
-        <w:t xml:space="preserve"> tym, aby program ze stu-procentową skutecznością rozpoznawał cyfry ze zrzutu ekranu, na białym tle.</w:t>
-      </w:r>
-    </w:p>
-    <w:p>
-      <w:pPr>
-        <w:spacing w:line="360" w:lineRule="auto"/>
-        <w:ind w:left="708"/>
+      <w:r>
+        <w:rPr>
+          <w:rFonts w:cstheme="minorHAnsi"/>
+          <w:sz w:val="32"/>
+          <w:szCs w:val="32"/>
+        </w:rPr>
+        <w:t xml:space="preserve"> tym, aby program ze stu-procentową skutecznością rozpoznawał cyfry ze zrzutu ekranu</w:t>
+      </w:r>
+      <w:r>
+        <w:rPr>
+          <w:rFonts w:cstheme="minorHAnsi"/>
+          <w:sz w:val="32"/>
+          <w:szCs w:val="32"/>
+        </w:rPr>
+        <w:t xml:space="preserve"> </w:t>
+      </w:r>
+      <w:r>
+        <w:rPr>
+          <w:rFonts w:cstheme="minorHAnsi"/>
+          <w:i/>
+          <w:sz w:val="32"/>
+          <w:szCs w:val="32"/>
+        </w:rPr>
+        <w:t>(rys.1)</w:t>
+      </w:r>
+      <w:r>
+        <w:rPr>
+          <w:rFonts w:cstheme="minorHAnsi"/>
+          <w:sz w:val="32"/>
+          <w:szCs w:val="32"/>
+        </w:rPr>
+        <w:t>,</w:t>
+      </w:r>
+      <w:r>
+        <w:rPr>
+          <w:rFonts w:cstheme="minorHAnsi"/>
+          <w:sz w:val="32"/>
+          <w:szCs w:val="32"/>
+        </w:rPr>
+        <w:t xml:space="preserve"> na białym tle.</w:t>
+      </w:r>
+      <w:r>
+        <w:rPr>
+          <w:rFonts w:cstheme="minorHAnsi"/>
+          <w:sz w:val="32"/>
+          <w:szCs w:val="32"/>
+        </w:rPr>
+        <w:t xml:space="preserve"> Problemem okazały się różnice w rozmiarze zdjęcia i szablonu. Łatwo je jednak wyeliminowaliśmy skalując obrazy. Następnie użyliśmy dylatacji i erozji, w celu uzyskania bardziej dokładnych „okrągłych” konturów zdjęcia, których jakość podczas </w:t>
+      </w:r>
+      <w:r>
+        <w:rPr>
+          <w:rFonts w:cstheme="minorHAnsi"/>
+          <w:sz w:val="32"/>
+          <w:szCs w:val="32"/>
+        </w:rPr>
+        <w:lastRenderedPageBreak/>
+        <w:t>wcześniejszych operacji, dążących do wycięcia pojedynczych znaków, zmiany rozmiaru itp., się pogorszyła.</w:t>
+      </w:r>
+    </w:p>
+    <w:p>
+      <w:pPr>
+        <w:spacing w:after="0" w:line="240" w:lineRule="auto"/>
+        <w:ind w:firstLine="709"/>
         <w:jc w:val="center"/>
         <w:rPr>
           <w:rFonts w:cstheme="minorHAnsi"/>
-          <w:sz w:val="32"/>
-          <w:szCs w:val="32"/>
+          <w:i/>
+          <w:sz w:val="24"/>
+          <w:szCs w:val="24"/>
         </w:rPr>
       </w:pPr>
       <w:r>
@@ -910,11 +959,18 @@
           <w:szCs w:val="32"/>
           <w:lang w:eastAsia="pl-PL"/>
         </w:rPr>
-        <w:lastRenderedPageBreak/>
         <w:drawing>
-          <wp:inline distT="0" distB="0" distL="0" distR="0">
-            <wp:extent cx="2573412" cy="1603169"/>
+          <wp:anchor distT="0" distB="0" distL="114300" distR="114300" simplePos="0" relativeHeight="251658240" behindDoc="0" locked="0" layoutInCell="1" allowOverlap="1" wp14:anchorId="32E2A891" wp14:editId="3C698BF5">
+            <wp:simplePos x="0" y="0"/>
+            <wp:positionH relativeFrom="column">
+              <wp:posOffset>1936115</wp:posOffset>
+            </wp:positionH>
+            <wp:positionV relativeFrom="paragraph">
+              <wp:posOffset>495935</wp:posOffset>
+            </wp:positionV>
+            <wp:extent cx="2573020" cy="1602740"/>
             <wp:effectExtent l="171450" t="171450" r="379730" b="359410"/>
+            <wp:wrapTopAndBottom/>
             <wp:docPr id="2" name="Obraz 2"/>
             <wp:cNvGraphicFramePr>
               <a:graphicFrameLocks xmlns:a="http://schemas.openxmlformats.org/drawingml/2006/main" noChangeAspect="1"/>
@@ -941,7 +997,7 @@
                   <pic:spPr>
                     <a:xfrm>
                       <a:off x="0" y="0"/>
-                      <a:ext cx="2578704" cy="1606466"/>
+                      <a:ext cx="2573020" cy="1602740"/>
                     </a:xfrm>
                     <a:prstGeom prst="rect">
                       <a:avLst/>
@@ -960,9 +1016,627 @@
                 </pic:pic>
               </a:graphicData>
             </a:graphic>
+            <wp14:sizeRelH relativeFrom="page">
+              <wp14:pctWidth>0</wp14:pctWidth>
+            </wp14:sizeRelH>
+            <wp14:sizeRelV relativeFrom="page">
+              <wp14:pctHeight>0</wp14:pctHeight>
+            </wp14:sizeRelV>
+          </wp:anchor>
+        </w:drawing>
+      </w:r>
+      <w:r>
+        <w:rPr>
+          <w:rFonts w:cstheme="minorHAnsi"/>
+          <w:i/>
+          <w:sz w:val="24"/>
+          <w:szCs w:val="24"/>
+        </w:rPr>
+        <w:t>Rysunek 1:</w:t>
+      </w:r>
+    </w:p>
+    <w:p>
+      <w:pPr>
+        <w:spacing w:line="360" w:lineRule="auto"/>
+        <w:jc w:val="both"/>
+        <w:rPr>
+          <w:rFonts w:cstheme="minorHAnsi"/>
+          <w:sz w:val="32"/>
+          <w:szCs w:val="32"/>
+        </w:rPr>
+      </w:pPr>
+      <w:r>
+        <w:rPr>
+          <w:rFonts w:cstheme="minorHAnsi"/>
+          <w:sz w:val="32"/>
+          <w:szCs w:val="32"/>
+        </w:rPr>
+        <w:t xml:space="preserve">Po osiągnięciu sukcesu z powyżej przytoczoną sytuacją, zajęliśmy się badaniem </w:t>
+      </w:r>
+      <w:r>
+        <w:rPr>
+          <w:rFonts w:cstheme="minorHAnsi"/>
+          <w:sz w:val="32"/>
+          <w:szCs w:val="32"/>
+        </w:rPr>
+        <w:t>podobnych przykładów, różniących się między sobą kolorem czcionki, wielkością i kolorem tła.</w:t>
+      </w:r>
+    </w:p>
+    <w:p>
+      <w:pPr>
+        <w:spacing w:after="0" w:line="360" w:lineRule="auto"/>
+        <w:jc w:val="center"/>
+        <w:rPr>
+          <w:rFonts w:cstheme="minorHAnsi"/>
+          <w:i/>
+          <w:sz w:val="24"/>
+          <w:szCs w:val="24"/>
+        </w:rPr>
+      </w:pPr>
+      <w:r>
+        <w:rPr>
+          <w:rFonts w:cstheme="minorHAnsi"/>
+          <w:i/>
+          <w:sz w:val="24"/>
+          <w:szCs w:val="24"/>
+        </w:rPr>
+        <w:t>Rysunek 2:</w:t>
+      </w:r>
+    </w:p>
+    <w:p>
+      <w:pPr>
+        <w:spacing w:line="360" w:lineRule="auto"/>
+        <w:jc w:val="both"/>
+        <w:rPr>
+          <w:rFonts w:cstheme="minorHAnsi"/>
+          <w:noProof/>
+          <w:sz w:val="32"/>
+          <w:szCs w:val="32"/>
+          <w:lang w:eastAsia="pl-PL"/>
+        </w:rPr>
+      </w:pPr>
+      <w:r>
+        <w:rPr>
+          <w:rFonts w:cstheme="minorHAnsi"/>
+          <w:noProof/>
+          <w:sz w:val="32"/>
+          <w:szCs w:val="32"/>
+          <w:lang w:eastAsia="pl-PL"/>
+        </w:rPr>
+        <w:drawing>
+          <wp:anchor distT="0" distB="0" distL="114300" distR="114300" simplePos="0" relativeHeight="251662336" behindDoc="1" locked="0" layoutInCell="1" allowOverlap="1" wp14:anchorId="56A4236E" wp14:editId="71F026DF">
+            <wp:simplePos x="0" y="0"/>
+            <wp:positionH relativeFrom="column">
+              <wp:posOffset>3048000</wp:posOffset>
+            </wp:positionH>
+            <wp:positionV relativeFrom="paragraph">
+              <wp:posOffset>192405</wp:posOffset>
+            </wp:positionV>
+            <wp:extent cx="2362835" cy="450850"/>
+            <wp:effectExtent l="171450" t="171450" r="380365" b="368300"/>
+            <wp:wrapTight wrapText="bothSides">
+              <wp:wrapPolygon edited="0">
+                <wp:start x="1916" y="-8214"/>
+                <wp:lineTo x="-1567" y="-6389"/>
+                <wp:lineTo x="-1567" y="25555"/>
+                <wp:lineTo x="1045" y="38332"/>
+                <wp:lineTo x="22291" y="38332"/>
+                <wp:lineTo x="22465" y="36507"/>
+                <wp:lineTo x="24729" y="23730"/>
+                <wp:lineTo x="24903" y="3651"/>
+                <wp:lineTo x="22465" y="-6389"/>
+                <wp:lineTo x="21420" y="-8214"/>
+                <wp:lineTo x="1916" y="-8214"/>
+              </wp:wrapPolygon>
+            </wp:wrapTight>
+            <wp:docPr id="5" name="Obraz 5"/>
+            <wp:cNvGraphicFramePr>
+              <a:graphicFrameLocks xmlns:a="http://schemas.openxmlformats.org/drawingml/2006/main" noChangeAspect="1"/>
+            </wp:cNvGraphicFramePr>
+            <a:graphic xmlns:a="http://schemas.openxmlformats.org/drawingml/2006/main">
+              <a:graphicData uri="http://schemas.openxmlformats.org/drawingml/2006/picture">
+                <pic:pic xmlns:pic="http://schemas.openxmlformats.org/drawingml/2006/picture">
+                  <pic:nvPicPr>
+                    <pic:cNvPr id="0" name="cyfryZolte.jpg"/>
+                    <pic:cNvPicPr/>
+                  </pic:nvPicPr>
+                  <pic:blipFill rotWithShape="1">
+                    <a:blip r:embed="rId10">
+                      <a:extLst>
+                        <a:ext uri="{28A0092B-C50C-407E-A947-70E740481C1C}">
+                          <a14:useLocalDpi xmlns:a14="http://schemas.microsoft.com/office/drawing/2010/main" val="0"/>
+                        </a:ext>
+                      </a:extLst>
+                    </a:blip>
+                    <a:srcRect l="3354" t="18681" r="54927" b="58421"/>
+                    <a:stretch/>
+                  </pic:blipFill>
+                  <pic:spPr bwMode="auto">
+                    <a:xfrm>
+                      <a:off x="0" y="0"/>
+                      <a:ext cx="2362835" cy="450850"/>
+                    </a:xfrm>
+                    <a:prstGeom prst="rect">
+                      <a:avLst/>
+                    </a:prstGeom>
+                    <a:ln>
+                      <a:noFill/>
+                    </a:ln>
+                    <a:effectLst>
+                      <a:outerShdw blurRad="292100" dist="139700" dir="2700000" algn="tl" rotWithShape="0">
+                        <a:srgbClr val="333333">
+                          <a:alpha val="65000"/>
+                        </a:srgbClr>
+                      </a:outerShdw>
+                    </a:effectLst>
+                    <a:extLst>
+                      <a:ext uri="{53640926-AAD7-44D8-BBD7-CCE9431645EC}">
+                        <a14:shadowObscured xmlns:a14="http://schemas.microsoft.com/office/drawing/2010/main"/>
+                      </a:ext>
+                    </a:extLst>
+                  </pic:spPr>
+                </pic:pic>
+              </a:graphicData>
+            </a:graphic>
+            <wp14:sizeRelH relativeFrom="page">
+              <wp14:pctWidth>0</wp14:pctWidth>
+            </wp14:sizeRelH>
+            <wp14:sizeRelV relativeFrom="page">
+              <wp14:pctHeight>0</wp14:pctHeight>
+            </wp14:sizeRelV>
+          </wp:anchor>
+        </w:drawing>
+      </w:r>
+      <w:r>
+        <w:rPr>
+          <w:rFonts w:cstheme="minorHAnsi"/>
+          <w:noProof/>
+          <w:sz w:val="32"/>
+          <w:szCs w:val="32"/>
+          <w:lang w:eastAsia="pl-PL"/>
+        </w:rPr>
+        <w:drawing>
+          <wp:anchor distT="0" distB="0" distL="114300" distR="114300" simplePos="0" relativeHeight="251659264" behindDoc="1" locked="0" layoutInCell="1" allowOverlap="1" wp14:anchorId="58F0046E" wp14:editId="0AE6E321">
+            <wp:simplePos x="0" y="0"/>
+            <wp:positionH relativeFrom="column">
+              <wp:posOffset>-119380</wp:posOffset>
+            </wp:positionH>
+            <wp:positionV relativeFrom="paragraph">
+              <wp:posOffset>190500</wp:posOffset>
+            </wp:positionV>
+            <wp:extent cx="2113280" cy="462915"/>
+            <wp:effectExtent l="171450" t="171450" r="382270" b="356235"/>
+            <wp:wrapTight wrapText="bothSides">
+              <wp:wrapPolygon edited="0">
+                <wp:start x="2142" y="-8000"/>
+                <wp:lineTo x="-1752" y="-6222"/>
+                <wp:lineTo x="-1752" y="24889"/>
+                <wp:lineTo x="1168" y="37333"/>
+                <wp:lineTo x="22392" y="37333"/>
+                <wp:lineTo x="22587" y="35556"/>
+                <wp:lineTo x="25118" y="23111"/>
+                <wp:lineTo x="25313" y="3556"/>
+                <wp:lineTo x="22587" y="-6222"/>
+                <wp:lineTo x="21418" y="-8000"/>
+                <wp:lineTo x="2142" y="-8000"/>
+              </wp:wrapPolygon>
+            </wp:wrapTight>
+            <wp:docPr id="1" name="Obraz 1"/>
+            <wp:cNvGraphicFramePr>
+              <a:graphicFrameLocks xmlns:a="http://schemas.openxmlformats.org/drawingml/2006/main" noChangeAspect="1"/>
+            </wp:cNvGraphicFramePr>
+            <a:graphic xmlns:a="http://schemas.openxmlformats.org/drawingml/2006/main">
+              <a:graphicData uri="http://schemas.openxmlformats.org/drawingml/2006/picture">
+                <pic:pic xmlns:pic="http://schemas.openxmlformats.org/drawingml/2006/picture">
+                  <pic:nvPicPr>
+                    <pic:cNvPr id="0" name="cyfryCzerwone.jpg"/>
+                    <pic:cNvPicPr/>
+                  </pic:nvPicPr>
+                  <pic:blipFill rotWithShape="1">
+                    <a:blip r:embed="rId11">
+                      <a:extLst>
+                        <a:ext uri="{28A0092B-C50C-407E-A947-70E740481C1C}">
+                          <a14:useLocalDpi xmlns:a14="http://schemas.microsoft.com/office/drawing/2010/main" val="0"/>
+                        </a:ext>
+                      </a:extLst>
+                    </a:blip>
+                    <a:srcRect l="10063" t="20488" r="52621" b="56010"/>
+                    <a:stretch/>
+                  </pic:blipFill>
+                  <pic:spPr bwMode="auto">
+                    <a:xfrm>
+                      <a:off x="0" y="0"/>
+                      <a:ext cx="2113280" cy="462915"/>
+                    </a:xfrm>
+                    <a:prstGeom prst="rect">
+                      <a:avLst/>
+                    </a:prstGeom>
+                    <a:ln>
+                      <a:noFill/>
+                    </a:ln>
+                    <a:effectLst>
+                      <a:outerShdw blurRad="292100" dist="139700" dir="2700000" algn="tl" rotWithShape="0">
+                        <a:srgbClr val="333333">
+                          <a:alpha val="65000"/>
+                        </a:srgbClr>
+                      </a:outerShdw>
+                    </a:effectLst>
+                    <a:extLst>
+                      <a:ext uri="{53640926-AAD7-44D8-BBD7-CCE9431645EC}">
+                        <a14:shadowObscured xmlns:a14="http://schemas.microsoft.com/office/drawing/2010/main"/>
+                      </a:ext>
+                    </a:extLst>
+                  </pic:spPr>
+                </pic:pic>
+              </a:graphicData>
+            </a:graphic>
+          </wp:anchor>
+        </w:drawing>
+      </w:r>
+    </w:p>
+    <w:p>
+      <w:pPr>
+        <w:spacing w:line="360" w:lineRule="auto"/>
+        <w:jc w:val="both"/>
+        <w:rPr>
+          <w:rFonts w:cstheme="minorHAnsi"/>
+          <w:noProof/>
+          <w:sz w:val="32"/>
+          <w:szCs w:val="32"/>
+          <w:lang w:eastAsia="pl-PL"/>
+        </w:rPr>
+      </w:pPr>
+      <w:r>
+        <w:rPr>
+          <w:rFonts w:cstheme="minorHAnsi"/>
+          <w:noProof/>
+          <w:sz w:val="32"/>
+          <w:szCs w:val="32"/>
+          <w:lang w:eastAsia="pl-PL"/>
+        </w:rPr>
+        <w:drawing>
+          <wp:anchor distT="0" distB="0" distL="114300" distR="114300" simplePos="0" relativeHeight="251660288" behindDoc="1" locked="0" layoutInCell="1" allowOverlap="1" wp14:anchorId="1B642B2A" wp14:editId="6CD8B1A9">
+            <wp:simplePos x="0" y="0"/>
+            <wp:positionH relativeFrom="column">
+              <wp:posOffset>-2587625</wp:posOffset>
+            </wp:positionH>
+            <wp:positionV relativeFrom="paragraph">
+              <wp:posOffset>636905</wp:posOffset>
+            </wp:positionV>
+            <wp:extent cx="2232025" cy="557530"/>
+            <wp:effectExtent l="171450" t="171450" r="377825" b="356870"/>
+            <wp:wrapTight wrapText="bothSides">
+              <wp:wrapPolygon edited="0">
+                <wp:start x="2028" y="-6642"/>
+                <wp:lineTo x="-1659" y="-5166"/>
+                <wp:lineTo x="-1659" y="24355"/>
+                <wp:lineTo x="-553" y="30260"/>
+                <wp:lineTo x="922" y="33212"/>
+                <wp:lineTo x="1106" y="34688"/>
+                <wp:lineTo x="22307" y="34688"/>
+                <wp:lineTo x="22491" y="33212"/>
+                <wp:lineTo x="23782" y="30260"/>
+                <wp:lineTo x="24888" y="19189"/>
+                <wp:lineTo x="25072" y="2952"/>
+                <wp:lineTo x="22491" y="-5166"/>
+                <wp:lineTo x="21385" y="-6642"/>
+                <wp:lineTo x="2028" y="-6642"/>
+              </wp:wrapPolygon>
+            </wp:wrapTight>
+            <wp:docPr id="3" name="Obraz 3"/>
+            <wp:cNvGraphicFramePr>
+              <a:graphicFrameLocks xmlns:a="http://schemas.openxmlformats.org/drawingml/2006/main" noChangeAspect="1"/>
+            </wp:cNvGraphicFramePr>
+            <a:graphic xmlns:a="http://schemas.openxmlformats.org/drawingml/2006/main">
+              <a:graphicData uri="http://schemas.openxmlformats.org/drawingml/2006/picture">
+                <pic:pic xmlns:pic="http://schemas.openxmlformats.org/drawingml/2006/picture">
+                  <pic:nvPicPr>
+                    <pic:cNvPr id="0" name="cyfryNaFioletowymTle.jpg"/>
+                    <pic:cNvPicPr/>
+                  </pic:nvPicPr>
+                  <pic:blipFill rotWithShape="1">
+                    <a:blip r:embed="rId12">
+                      <a:extLst>
+                        <a:ext uri="{28A0092B-C50C-407E-A947-70E740481C1C}">
+                          <a14:useLocalDpi xmlns:a14="http://schemas.microsoft.com/office/drawing/2010/main" val="0"/>
+                        </a:ext>
+                      </a:extLst>
+                    </a:blip>
+                    <a:srcRect l="5241" t="13860" r="55346" b="57818"/>
+                    <a:stretch/>
+                  </pic:blipFill>
+                  <pic:spPr bwMode="auto">
+                    <a:xfrm>
+                      <a:off x="0" y="0"/>
+                      <a:ext cx="2232025" cy="557530"/>
+                    </a:xfrm>
+                    <a:prstGeom prst="rect">
+                      <a:avLst/>
+                    </a:prstGeom>
+                    <a:ln>
+                      <a:noFill/>
+                    </a:ln>
+                    <a:effectLst>
+                      <a:outerShdw blurRad="292100" dist="139700" dir="2700000" algn="tl" rotWithShape="0">
+                        <a:srgbClr val="333333">
+                          <a:alpha val="65000"/>
+                        </a:srgbClr>
+                      </a:outerShdw>
+                    </a:effectLst>
+                    <a:extLst>
+                      <a:ext uri="{53640926-AAD7-44D8-BBD7-CCE9431645EC}">
+                        <a14:shadowObscured xmlns:a14="http://schemas.microsoft.com/office/drawing/2010/main"/>
+                      </a:ext>
+                    </a:extLst>
+                  </pic:spPr>
+                </pic:pic>
+              </a:graphicData>
+            </a:graphic>
+            <wp14:sizeRelH relativeFrom="page">
+              <wp14:pctWidth>0</wp14:pctWidth>
+            </wp14:sizeRelH>
+            <wp14:sizeRelV relativeFrom="page">
+              <wp14:pctHeight>0</wp14:pctHeight>
+            </wp14:sizeRelV>
+          </wp:anchor>
+        </w:drawing>
+      </w:r>
+      <w:r>
+        <w:rPr>
+          <w:rFonts w:cstheme="minorHAnsi"/>
+          <w:noProof/>
+          <w:sz w:val="32"/>
+          <w:szCs w:val="32"/>
+          <w:lang w:eastAsia="pl-PL"/>
+        </w:rPr>
+        <w:drawing>
+          <wp:anchor distT="0" distB="0" distL="114300" distR="114300" simplePos="0" relativeHeight="251661312" behindDoc="1" locked="0" layoutInCell="1" allowOverlap="1" wp14:anchorId="34EEBFF3" wp14:editId="46468B8B">
+            <wp:simplePos x="0" y="0"/>
+            <wp:positionH relativeFrom="column">
+              <wp:posOffset>586105</wp:posOffset>
+            </wp:positionH>
+            <wp:positionV relativeFrom="paragraph">
+              <wp:posOffset>636270</wp:posOffset>
+            </wp:positionV>
+            <wp:extent cx="2208530" cy="664845"/>
+            <wp:effectExtent l="171450" t="171450" r="382270" b="363855"/>
+            <wp:wrapTight wrapText="bothSides">
+              <wp:wrapPolygon edited="0">
+                <wp:start x="2049" y="-5570"/>
+                <wp:lineTo x="-1677" y="-4332"/>
+                <wp:lineTo x="-1677" y="15473"/>
+                <wp:lineTo x="-1304" y="25994"/>
+                <wp:lineTo x="932" y="31564"/>
+                <wp:lineTo x="1118" y="32802"/>
+                <wp:lineTo x="22358" y="32802"/>
+                <wp:lineTo x="22544" y="31564"/>
+                <wp:lineTo x="24780" y="25994"/>
+                <wp:lineTo x="25152" y="2476"/>
+                <wp:lineTo x="22544" y="-4332"/>
+                <wp:lineTo x="21426" y="-5570"/>
+                <wp:lineTo x="2049" y="-5570"/>
+              </wp:wrapPolygon>
+            </wp:wrapTight>
+            <wp:docPr id="4" name="Obraz 4"/>
+            <wp:cNvGraphicFramePr>
+              <a:graphicFrameLocks xmlns:a="http://schemas.openxmlformats.org/drawingml/2006/main" noChangeAspect="1"/>
+            </wp:cNvGraphicFramePr>
+            <a:graphic xmlns:a="http://schemas.openxmlformats.org/drawingml/2006/main">
+              <a:graphicData uri="http://schemas.openxmlformats.org/drawingml/2006/picture">
+                <pic:pic xmlns:pic="http://schemas.openxmlformats.org/drawingml/2006/picture">
+                  <pic:nvPicPr>
+                    <pic:cNvPr id="0" name="cyfryNaZoltymTle.jpg"/>
+                    <pic:cNvPicPr/>
+                  </pic:nvPicPr>
+                  <pic:blipFill rotWithShape="1">
+                    <a:blip r:embed="rId13">
+                      <a:extLst>
+                        <a:ext uri="{28A0092B-C50C-407E-A947-70E740481C1C}">
+                          <a14:useLocalDpi xmlns:a14="http://schemas.microsoft.com/office/drawing/2010/main" val="0"/>
+                        </a:ext>
+                      </a:extLst>
+                    </a:blip>
+                    <a:srcRect l="4612" t="10846" r="56394" b="55408"/>
+                    <a:stretch/>
+                  </pic:blipFill>
+                  <pic:spPr bwMode="auto">
+                    <a:xfrm>
+                      <a:off x="0" y="0"/>
+                      <a:ext cx="2208530" cy="664845"/>
+                    </a:xfrm>
+                    <a:prstGeom prst="rect">
+                      <a:avLst/>
+                    </a:prstGeom>
+                    <a:ln>
+                      <a:noFill/>
+                    </a:ln>
+                    <a:effectLst>
+                      <a:outerShdw blurRad="292100" dist="139700" dir="2700000" algn="tl" rotWithShape="0">
+                        <a:srgbClr val="333333">
+                          <a:alpha val="65000"/>
+                        </a:srgbClr>
+                      </a:outerShdw>
+                    </a:effectLst>
+                    <a:extLst>
+                      <a:ext uri="{53640926-AAD7-44D8-BBD7-CCE9431645EC}">
+                        <a14:shadowObscured xmlns:a14="http://schemas.microsoft.com/office/drawing/2010/main"/>
+                      </a:ext>
+                    </a:extLst>
+                  </pic:spPr>
+                </pic:pic>
+              </a:graphicData>
+            </a:graphic>
+            <wp14:sizeRelH relativeFrom="page">
+              <wp14:pctWidth>0</wp14:pctWidth>
+            </wp14:sizeRelH>
+            <wp14:sizeRelV relativeFrom="page">
+              <wp14:pctHeight>0</wp14:pctHeight>
+            </wp14:sizeRelV>
+          </wp:anchor>
+        </w:drawing>
+      </w:r>
+      <w:r>
+        <w:rPr>
+          <w:rFonts w:cstheme="minorHAnsi"/>
+          <w:noProof/>
+          <w:sz w:val="32"/>
+          <w:szCs w:val="32"/>
+          <w:lang w:eastAsia="pl-PL"/>
+        </w:rPr>
+        <w:br w:type="textWrapping" w:clear="all"/>
+        <w:t xml:space="preserve">We wszystkich powyższych przykładach program poradził sobie bezbłędnie. Wykonaliśmy więc próbę dla przykładu składającego się z liter i cyfr. Postanowiliśmy w tym miejscu dodać kolejną funkcjonalność, zaznaczanie na obrazie, w którym miejscu znajduje się cyfra, którą rozpoznajemy. </w:t>
+      </w:r>
+    </w:p>
+    <w:p>
+      <w:pPr>
+        <w:spacing w:after="0" w:line="360" w:lineRule="auto"/>
+        <w:jc w:val="center"/>
+        <w:rPr>
+          <w:rFonts w:cstheme="minorHAnsi"/>
+          <w:i/>
+          <w:noProof/>
+          <w:sz w:val="24"/>
+          <w:szCs w:val="24"/>
+          <w:lang w:eastAsia="pl-PL"/>
+        </w:rPr>
+      </w:pPr>
+      <w:r>
+        <w:rPr>
+          <w:rFonts w:cstheme="minorHAnsi"/>
+          <w:i/>
+          <w:noProof/>
+          <w:sz w:val="24"/>
+          <w:szCs w:val="24"/>
+          <w:lang w:eastAsia="pl-PL"/>
+        </w:rPr>
+        <w:lastRenderedPageBreak/>
+        <w:t>Rysunek 3</w:t>
+      </w:r>
+      <w:r>
+        <w:rPr>
+          <w:rFonts w:cstheme="minorHAnsi"/>
+          <w:i/>
+          <w:noProof/>
+          <w:sz w:val="24"/>
+          <w:szCs w:val="24"/>
+          <w:lang w:eastAsia="pl-PL"/>
+        </w:rPr>
+        <w:t>, obraz wejściowy:</w:t>
+      </w:r>
+    </w:p>
+    <w:p>
+      <w:pPr>
+        <w:spacing w:line="360" w:lineRule="auto"/>
+        <w:jc w:val="center"/>
+        <w:rPr>
+          <w:rFonts w:cstheme="minorHAnsi"/>
+          <w:noProof/>
+          <w:sz w:val="32"/>
+          <w:szCs w:val="32"/>
+          <w:lang w:eastAsia="pl-PL"/>
+        </w:rPr>
+      </w:pPr>
+      <w:bookmarkStart w:id="0" w:name="_GoBack"/>
+      <w:r>
+        <w:rPr>
+          <w:rFonts w:cstheme="minorHAnsi"/>
+          <w:noProof/>
+          <w:sz w:val="32"/>
+          <w:szCs w:val="32"/>
+          <w:lang w:eastAsia="pl-PL"/>
+        </w:rPr>
+        <w:drawing>
+          <wp:inline distT="0" distB="0" distL="0" distR="0">
+            <wp:extent cx="3728852" cy="1033153"/>
+            <wp:effectExtent l="171450" t="171450" r="386080" b="357505"/>
+            <wp:docPr id="6" name="Obraz 6"/>
+            <wp:cNvGraphicFramePr>
+              <a:graphicFrameLocks xmlns:a="http://schemas.openxmlformats.org/drawingml/2006/main" noChangeAspect="1"/>
+            </wp:cNvGraphicFramePr>
+            <a:graphic xmlns:a="http://schemas.openxmlformats.org/drawingml/2006/main">
+              <a:graphicData uri="http://schemas.openxmlformats.org/drawingml/2006/picture">
+                <pic:pic xmlns:pic="http://schemas.openxmlformats.org/drawingml/2006/picture">
+                  <pic:nvPicPr>
+                    <pic:cNvPr id="0" name="tekstPlusCyfry.jpg"/>
+                    <pic:cNvPicPr/>
+                  </pic:nvPicPr>
+                  <pic:blipFill rotWithShape="1">
+                    <a:blip r:embed="rId14">
+                      <a:extLst>
+                        <a:ext uri="{28A0092B-C50C-407E-A947-70E740481C1C}">
+                          <a14:useLocalDpi xmlns:a14="http://schemas.microsoft.com/office/drawing/2010/main" val="0"/>
+                        </a:ext>
+                      </a:extLst>
+                    </a:blip>
+                    <a:srcRect r="34172" b="47574"/>
+                    <a:stretch/>
+                  </pic:blipFill>
+                  <pic:spPr bwMode="auto">
+                    <a:xfrm>
+                      <a:off x="0" y="0"/>
+                      <a:ext cx="3730725" cy="1033672"/>
+                    </a:xfrm>
+                    <a:prstGeom prst="rect">
+                      <a:avLst/>
+                    </a:prstGeom>
+                    <a:ln>
+                      <a:noFill/>
+                    </a:ln>
+                    <a:effectLst>
+                      <a:outerShdw blurRad="292100" dist="139700" dir="2700000" algn="tl" rotWithShape="0">
+                        <a:srgbClr val="333333">
+                          <a:alpha val="65000"/>
+                        </a:srgbClr>
+                      </a:outerShdw>
+                    </a:effectLst>
+                    <a:extLst>
+                      <a:ext uri="{53640926-AAD7-44D8-BBD7-CCE9431645EC}">
+                        <a14:shadowObscured xmlns:a14="http://schemas.microsoft.com/office/drawing/2010/main"/>
+                      </a:ext>
+                    </a:extLst>
+                  </pic:spPr>
+                </pic:pic>
+              </a:graphicData>
+            </a:graphic>
           </wp:inline>
         </w:drawing>
       </w:r>
+      <w:bookmarkEnd w:id="0"/>
+    </w:p>
+    <w:p>
+      <w:pPr>
+        <w:spacing w:line="360" w:lineRule="auto"/>
+        <w:jc w:val="both"/>
+        <w:rPr>
+          <w:rFonts w:cstheme="minorHAnsi"/>
+          <w:noProof/>
+          <w:sz w:val="32"/>
+          <w:szCs w:val="32"/>
+          <w:lang w:eastAsia="pl-PL"/>
+        </w:rPr>
+      </w:pPr>
+    </w:p>
+    <w:p>
+      <w:pPr>
+        <w:spacing w:line="360" w:lineRule="auto"/>
+        <w:jc w:val="both"/>
+        <w:rPr>
+          <w:rFonts w:cstheme="minorHAnsi"/>
+          <w:sz w:val="32"/>
+          <w:szCs w:val="32"/>
+        </w:rPr>
+      </w:pPr>
+    </w:p>
+    <w:p>
+      <w:pPr>
+        <w:spacing w:line="360" w:lineRule="auto"/>
+        <w:jc w:val="both"/>
+        <w:rPr>
+          <w:rFonts w:cstheme="minorHAnsi"/>
+          <w:sz w:val="32"/>
+          <w:szCs w:val="32"/>
+        </w:rPr>
+      </w:pPr>
     </w:p>
     <w:p>
       <w:pPr>
@@ -1149,7 +1823,7 @@
       </w:pPr>
     </w:p>
     <w:sectPr>
-      <w:footerReference w:type="default" r:id="rId10"/>
+      <w:footerReference w:type="default" r:id="rId15"/>
       <w:pgSz w:w="11906" w:h="16838"/>
       <w:pgMar w:top="1417" w:right="1417" w:bottom="1417" w:left="1418" w:header="708" w:footer="708" w:gutter="0"/>
       <w:cols w:space="708"/>
@@ -1214,7 +1888,7 @@
           <w:rPr>
             <w:noProof/>
           </w:rPr>
-          <w:t>3</w:t>
+          <w:t>5</w:t>
         </w:r>
         <w:r>
           <w:fldChar w:fldCharType="end"/>
@@ -2300,7 +2974,7 @@
 </file>
 
 <file path=customXml/itemProps1.xml><?xml version="1.0" encoding="utf-8"?>
-<ds:datastoreItem xmlns:ds="http://schemas.openxmlformats.org/officeDocument/2006/customXml" ds:itemID="{B6533A99-3E86-4E3F-9E72-0AFAB54F50A1}">
+<ds:datastoreItem xmlns:ds="http://schemas.openxmlformats.org/officeDocument/2006/customXml" ds:itemID="{57EDA4C3-594B-434E-85DC-BEB5C5D9A713}">
   <ds:schemaRefs>
     <ds:schemaRef ds:uri="http://schemas.openxmlformats.org/officeDocument/2006/bibliography"/>
   </ds:schemaRefs>

</xml_diff>